<commit_message>
end of 15th week
</commit_message>
<xml_diff>
--- a/Week14. last_turn_begin/Structure_Of_Web-Interface_v1.9_Aseev.docx
+++ b/Week14. last_turn_begin/Structure_Of_Web-Interface_v1.9_Aseev.docx
@@ -1,6 +1,6 @@
 
 <file path=word/document.xml><?xml version="1.0" encoding="utf-8"?>
-<w:document xmlns:wpc="http://schemas.microsoft.com/office/word/2010/wordprocessingCanvas" xmlns:cx="http://schemas.microsoft.com/office/drawing/2014/chartex" xmlns:cx1="http://schemas.microsoft.com/office/drawing/2015/9/8/chartex" xmlns:mc="http://schemas.openxmlformats.org/markup-compatibility/2006" xmlns:o="urn:schemas-microsoft-com:office:office" xmlns:r="http://schemas.openxmlformats.org/officeDocument/2006/relationships" xmlns:m="http://schemas.openxmlformats.org/officeDocument/2006/math" xmlns:v="urn:schemas-microsoft-com:vml" xmlns:wp14="http://schemas.microsoft.com/office/word/2010/wordprocessingDrawing" xmlns:wp="http://schemas.openxmlformats.org/drawingml/2006/wordprocessingDrawing" xmlns:w10="urn:schemas-microsoft-com:office:word" xmlns:w="http://schemas.openxmlformats.org/wordprocessingml/2006/main" xmlns:w14="http://schemas.microsoft.com/office/word/2010/wordml" xmlns:w15="http://schemas.microsoft.com/office/word/2012/wordml" xmlns:w16se="http://schemas.microsoft.com/office/word/2015/wordml/symex" xmlns:wpg="http://schemas.microsoft.com/office/word/2010/wordprocessingGroup" xmlns:wpi="http://schemas.microsoft.com/office/word/2010/wordprocessingInk" xmlns:wne="http://schemas.microsoft.com/office/word/2006/wordml" xmlns:wps="http://schemas.microsoft.com/office/word/2010/wordprocessingShape" mc:Ignorable="w14 w15 w16se wp14">
+<w:document xmlns:wpc="http://schemas.microsoft.com/office/word/2010/wordprocessingCanvas" xmlns:mc="http://schemas.openxmlformats.org/markup-compatibility/2006" xmlns:o="urn:schemas-microsoft-com:office:office" xmlns:r="http://schemas.openxmlformats.org/officeDocument/2006/relationships" xmlns:m="http://schemas.openxmlformats.org/officeDocument/2006/math" xmlns:v="urn:schemas-microsoft-com:vml" xmlns:wp14="http://schemas.microsoft.com/office/word/2010/wordprocessingDrawing" xmlns:wp="http://schemas.openxmlformats.org/drawingml/2006/wordprocessingDrawing" xmlns:w10="urn:schemas-microsoft-com:office:word" xmlns:w="http://schemas.openxmlformats.org/wordprocessingml/2006/main" xmlns:w14="http://schemas.microsoft.com/office/word/2010/wordml" xmlns:w15="http://schemas.microsoft.com/office/word/2012/wordml" xmlns:wpg="http://schemas.microsoft.com/office/word/2010/wordprocessingGroup" xmlns:wpi="http://schemas.microsoft.com/office/word/2010/wordprocessingInk" xmlns:wne="http://schemas.microsoft.com/office/word/2006/wordml" xmlns:wps="http://schemas.microsoft.com/office/word/2010/wordprocessingShape" mc:Ignorable="w14 w15 wp14">
   <w:body>
     <w:p>
       <w:pPr>
@@ -817,9 +817,9 @@
           <w:szCs w:val="24"/>
         </w:rPr>
       </w:pPr>
-      <w:bookmarkStart w:id="23" w:name="OLE_LINK22"/>
-      <w:bookmarkStart w:id="24" w:name="OLE_LINK21"/>
-      <w:bookmarkStart w:id="25" w:name="OLE_LINK20"/>
+      <w:bookmarkStart w:id="22" w:name="OLE_LINK22"/>
+      <w:bookmarkStart w:id="23" w:name="OLE_LINK21"/>
+      <w:bookmarkStart w:id="24" w:name="OLE_LINK20"/>
       <w:r>
         <w:rPr>
           <w:rFonts w:ascii="Times New Roman" w:hAnsi="Times New Roman" w:cs="Times New Roman"/>
@@ -828,9 +828,9 @@
         </w:rPr>
         <w:t xml:space="preserve">Вкладка доступна только авторизованным пользователям. </w:t>
       </w:r>
-      <w:bookmarkStart w:id="26" w:name="OLE_LINK25"/>
-      <w:bookmarkStart w:id="27" w:name="OLE_LINK24"/>
-      <w:bookmarkStart w:id="28" w:name="OLE_LINK23"/>
+      <w:bookmarkStart w:id="25" w:name="OLE_LINK25"/>
+      <w:bookmarkStart w:id="26" w:name="OLE_LINK24"/>
+      <w:bookmarkStart w:id="27" w:name="OLE_LINK23"/>
       <w:r>
         <w:rPr>
           <w:rFonts w:ascii="Times New Roman" w:hAnsi="Times New Roman" w:cs="Times New Roman"/>
@@ -839,9 +839,9 @@
         </w:rPr>
         <w:t>Перейти на неё можно только из личного кабинета.</w:t>
       </w:r>
+      <w:bookmarkEnd w:id="25"/>
       <w:bookmarkEnd w:id="26"/>
       <w:bookmarkEnd w:id="27"/>
-      <w:bookmarkEnd w:id="28"/>
       <w:r>
         <w:rPr>
           <w:rFonts w:ascii="Times New Roman" w:hAnsi="Times New Roman" w:cs="Times New Roman"/>
@@ -850,8 +850,8 @@
         </w:rPr>
         <w:t xml:space="preserve"> </w:t>
       </w:r>
-      <w:bookmarkStart w:id="29" w:name="OLE_LINK19"/>
-      <w:bookmarkStart w:id="30" w:name="OLE_LINK18"/>
+      <w:bookmarkStart w:id="28" w:name="OLE_LINK19"/>
+      <w:bookmarkStart w:id="29" w:name="OLE_LINK18"/>
       <w:r>
         <w:rPr>
           <w:rFonts w:ascii="Times New Roman" w:hAnsi="Times New Roman" w:cs="Times New Roman"/>
@@ -860,33 +860,33 @@
         </w:rPr>
         <w:t>Каждый такой пользователь имеет доступ только к своим личным данным.</w:t>
       </w:r>
+      <w:bookmarkEnd w:id="22"/>
       <w:bookmarkEnd w:id="23"/>
       <w:bookmarkEnd w:id="24"/>
-      <w:bookmarkEnd w:id="25"/>
+      <w:bookmarkEnd w:id="28"/>
       <w:bookmarkEnd w:id="29"/>
+      <w:r>
+        <w:rPr>
+          <w:rFonts w:ascii="Times New Roman" w:hAnsi="Times New Roman" w:cs="Times New Roman"/>
+          <w:sz w:val="24"/>
+          <w:szCs w:val="24"/>
+        </w:rPr>
+        <w:t xml:space="preserve"> </w:t>
+      </w:r>
+      <w:bookmarkStart w:id="30" w:name="OLE_LINK56"/>
+      <w:bookmarkStart w:id="31" w:name="OLE_LINK55"/>
+      <w:bookmarkStart w:id="32" w:name="OLE_LINK54"/>
+      <w:r>
+        <w:rPr>
+          <w:rFonts w:ascii="Times New Roman" w:hAnsi="Times New Roman" w:cs="Times New Roman"/>
+          <w:sz w:val="24"/>
+          <w:szCs w:val="24"/>
+        </w:rPr>
+        <w:t>На данной вкладке он может редактировать свои личные данные, указанные при регистрации</w:t>
+      </w:r>
       <w:bookmarkEnd w:id="30"/>
-      <w:r>
-        <w:rPr>
-          <w:rFonts w:ascii="Times New Roman" w:hAnsi="Times New Roman" w:cs="Times New Roman"/>
-          <w:sz w:val="24"/>
-          <w:szCs w:val="24"/>
-        </w:rPr>
-        <w:t xml:space="preserve"> </w:t>
-      </w:r>
-      <w:bookmarkStart w:id="31" w:name="OLE_LINK56"/>
-      <w:bookmarkStart w:id="32" w:name="OLE_LINK55"/>
-      <w:bookmarkStart w:id="33" w:name="OLE_LINK54"/>
-      <w:r>
-        <w:rPr>
-          <w:rFonts w:ascii="Times New Roman" w:hAnsi="Times New Roman" w:cs="Times New Roman"/>
-          <w:sz w:val="24"/>
-          <w:szCs w:val="24"/>
-        </w:rPr>
-        <w:t>На данной вкладке он может редактировать свои личные данные, указанные при регистрации</w:t>
-      </w:r>
       <w:bookmarkEnd w:id="31"/>
       <w:bookmarkEnd w:id="32"/>
-      <w:bookmarkEnd w:id="33"/>
       <w:r>
         <w:rPr>
           <w:rFonts w:ascii="Times New Roman" w:hAnsi="Times New Roman" w:cs="Times New Roman"/>
@@ -924,7 +924,7 @@
           <w:szCs w:val="24"/>
         </w:rPr>
       </w:pPr>
-      <w:commentRangeStart w:id="34"/>
+      <w:commentRangeStart w:id="33"/>
       <w:r>
         <w:rPr>
           <w:rFonts w:ascii="Times New Roman" w:hAnsi="Times New Roman" w:cs="Times New Roman"/>
@@ -1581,14 +1581,14 @@
         </w:rPr>
         <w:t>» (когда пользователь выбрал файл в качестве решения, нажал кнопку «Отправить», код решение был успешно скомпилирован, Система проверила решение, и оно оказалось верным).</w:t>
       </w:r>
-      <w:commentRangeEnd w:id="34"/>
-      <w:r>
-        <w:rPr>
-          <w:rFonts w:ascii="Times New Roman" w:hAnsi="Times New Roman" w:cs="Times New Roman"/>
-          <w:sz w:val="24"/>
-          <w:szCs w:val="24"/>
-        </w:rPr>
-        <w:commentReference w:id="34"/>
+      <w:commentRangeEnd w:id="33"/>
+      <w:r>
+        <w:rPr>
+          <w:rFonts w:ascii="Times New Roman" w:hAnsi="Times New Roman" w:cs="Times New Roman"/>
+          <w:sz w:val="24"/>
+          <w:szCs w:val="24"/>
+        </w:rPr>
+        <w:commentReference w:id="33"/>
       </w:r>
     </w:p>
     <w:p>
@@ -1630,10 +1630,10 @@
         </w:rPr>
         <w:t xml:space="preserve">Страница доступна всем пользователям, находящимся на сайте. </w:t>
       </w:r>
-      <w:bookmarkStart w:id="35" w:name="OLE_LINK37"/>
-      <w:bookmarkStart w:id="36" w:name="OLE_LINK36"/>
-      <w:bookmarkStart w:id="37" w:name="OLE_LINK35"/>
-      <w:bookmarkStart w:id="38" w:name="OLE_LINK34"/>
+      <w:bookmarkStart w:id="34" w:name="OLE_LINK37"/>
+      <w:bookmarkStart w:id="35" w:name="OLE_LINK36"/>
+      <w:bookmarkStart w:id="36" w:name="OLE_LINK35"/>
+      <w:bookmarkStart w:id="37" w:name="OLE_LINK34"/>
       <w:r>
         <w:rPr>
           <w:rFonts w:ascii="Times New Roman" w:hAnsi="Times New Roman" w:cs="Times New Roman"/>
@@ -1642,10 +1642,10 @@
         </w:rPr>
         <w:t>Перейти на неё можно с любой страницы с помощью основного мен</w:t>
       </w:r>
+      <w:bookmarkEnd w:id="34"/>
       <w:bookmarkEnd w:id="35"/>
       <w:bookmarkEnd w:id="36"/>
       <w:bookmarkEnd w:id="37"/>
-      <w:bookmarkEnd w:id="38"/>
       <w:r>
         <w:rPr>
           <w:rFonts w:ascii="Times New Roman" w:hAnsi="Times New Roman" w:cs="Times New Roman"/>
@@ -1705,7 +1705,7 @@
           <w:szCs w:val="24"/>
         </w:rPr>
       </w:pPr>
-      <w:commentRangeStart w:id="39"/>
+      <w:commentRangeStart w:id="38"/>
       <w:r>
         <w:rPr>
           <w:rFonts w:ascii="Times New Roman" w:hAnsi="Times New Roman" w:cs="Times New Roman"/>
@@ -1750,16 +1750,106 @@
           <w:sz w:val="24"/>
           <w:szCs w:val="24"/>
         </w:rPr>
-        <w:t>++, с локального компьютера пользователя. После выбора отправляемого файла рядом с кнопкой появляется надпись с названием выбранного файла (с указанием его расширения). Внизу страницы находятся кнопка «Отправить». Кнопка «Отправить» является недоступной для нажатия пользователем до тех пор, пока не выбран файл для отправки. После выбора файла с исходным кодом кнопка становится доступной для нажатия. Нажатие кнопки «Отправить» предполагает проверку решения пользователя, изложенного в выбранном файле. После нажатия она перенаправляет пользователя на вкладку посылок личного кабинета пользователя. Если пользователь решил задачу правильно, то под кнопкой «Отправить» будет отображено решение данной задачи, предлагаемое Системой. При этом задача становится закрытой. Перейти на неё можно будет только по соответствующей ссылке, доступной во вкладке посылок личного кабинета пользователя. После того, как задача стала закрытой, пользователь может продолжать отправлять посылки с решениями и получать по ним вердикт от Системы. При указании в браузере прямой ссылки на страницу задачи раздела, которая ранее не была доступна пользователю (т.е. не подбиралась Системой для пользователя), пользователь автоматически перенаправляется на страницу списка разделов.</w:t>
-      </w:r>
-      <w:commentRangeEnd w:id="39"/>
-      <w:r>
-        <w:rPr>
-          <w:rFonts w:ascii="Times New Roman" w:hAnsi="Times New Roman" w:cs="Times New Roman"/>
-          <w:sz w:val="24"/>
-          <w:szCs w:val="24"/>
-        </w:rPr>
-        <w:commentReference w:id="39"/>
+        <w:t>++, с локального компьютера пользователя. После выбора отправляемого файла рядом с кнопкой появляется надпись с названием выбранного файла (с указанием его расширения). Внизу страницы находятся кнопка «Отправить»</w:t>
+      </w:r>
+      <w:r>
+        <w:rPr>
+          <w:rFonts w:ascii="Times New Roman" w:hAnsi="Times New Roman" w:cs="Times New Roman"/>
+          <w:sz w:val="24"/>
+          <w:szCs w:val="24"/>
+        </w:rPr>
+        <w:t xml:space="preserve"> </w:t>
+      </w:r>
+      <w:r>
+        <w:rPr>
+          <w:rFonts w:ascii="Times New Roman" w:hAnsi="Times New Roman" w:cs="Times New Roman"/>
+          <w:sz w:val="24"/>
+          <w:szCs w:val="24"/>
+        </w:rPr>
+        <w:t>и «Сдаться»</w:t>
+      </w:r>
+      <w:r>
+        <w:rPr>
+          <w:rFonts w:ascii="Times New Roman" w:hAnsi="Times New Roman" w:cs="Times New Roman"/>
+          <w:sz w:val="24"/>
+          <w:szCs w:val="24"/>
+        </w:rPr>
+        <w:t xml:space="preserve">. Кнопка «Отправить» является недоступной для нажатия пользователем до тех пор, пока не выбран файл для отправки. После выбора файла с исходным кодом кнопка становится доступной для нажатия. Нажатие кнопки «Отправить» предполагает проверку решения пользователя, изложенного в выбранном файле. </w:t>
+      </w:r>
+      <w:r>
+        <w:rPr>
+          <w:rFonts w:ascii="Times New Roman" w:hAnsi="Times New Roman" w:cs="Times New Roman"/>
+          <w:sz w:val="24"/>
+          <w:szCs w:val="24"/>
+        </w:rPr>
+        <w:t xml:space="preserve">Нажатие кнопки «Сдаться» предполагает отказ пользователя от решения данной задачи. </w:t>
+      </w:r>
+      <w:r>
+        <w:rPr>
+          <w:rFonts w:ascii="Times New Roman" w:hAnsi="Times New Roman" w:cs="Times New Roman"/>
+          <w:sz w:val="24"/>
+          <w:szCs w:val="24"/>
+        </w:rPr>
+        <w:t>Обе кнопки перенаправляют пользователя на вкладку посылок личного кабинета пользователя.</w:t>
+      </w:r>
+      <w:r>
+        <w:rPr>
+          <w:rFonts w:ascii="Times New Roman" w:hAnsi="Times New Roman" w:cs="Times New Roman"/>
+          <w:sz w:val="24"/>
+          <w:szCs w:val="24"/>
+        </w:rPr>
+        <w:t xml:space="preserve"> </w:t>
+      </w:r>
+      <w:r>
+        <w:rPr>
+          <w:rFonts w:ascii="Times New Roman" w:hAnsi="Times New Roman" w:cs="Times New Roman"/>
+          <w:sz w:val="24"/>
+          <w:szCs w:val="24"/>
+        </w:rPr>
+        <w:t>Если пользователь решил задачу правильно</w:t>
+      </w:r>
+      <w:r>
+        <w:rPr>
+          <w:rFonts w:ascii="Times New Roman" w:hAnsi="Times New Roman" w:cs="Times New Roman"/>
+          <w:sz w:val="24"/>
+          <w:szCs w:val="24"/>
+        </w:rPr>
+        <w:t xml:space="preserve"> </w:t>
+      </w:r>
+      <w:r>
+        <w:rPr>
+          <w:rFonts w:ascii="Times New Roman" w:hAnsi="Times New Roman" w:cs="Times New Roman"/>
+          <w:sz w:val="24"/>
+          <w:szCs w:val="24"/>
+        </w:rPr>
+        <w:t>или нажал кнопку «Сдаться»</w:t>
+      </w:r>
+      <w:r>
+        <w:rPr>
+          <w:rFonts w:ascii="Times New Roman" w:hAnsi="Times New Roman" w:cs="Times New Roman"/>
+          <w:sz w:val="24"/>
+          <w:szCs w:val="24"/>
+        </w:rPr>
+        <w:t>, то под кнопкой «Отправить» будет отображено решение данной задачи, предлагаемое Системой. При этом задача становится закрытой. Пере</w:t>
+      </w:r>
+      <w:bookmarkStart w:id="39" w:name="_GoBack"/>
+      <w:bookmarkEnd w:id="39"/>
+      <w:r>
+        <w:rPr>
+          <w:rFonts w:ascii="Times New Roman" w:hAnsi="Times New Roman" w:cs="Times New Roman"/>
+          <w:sz w:val="24"/>
+          <w:szCs w:val="24"/>
+        </w:rPr>
+        <w:t>йти на неё можно будет только по соответствующей ссылке, доступной во вкладке посылок личного кабинета пользователя. После того, как задача стала закрытой, пользователь может продолжать отправлять посылки с решениями и получать по ним вердикт от Системы. При указании в браузере прямой ссылки на страницу задачи раздела, которая ранее не была доступна пользователю (т.е. не подбиралась Системой для пользователя), пользователь автоматически перенаправляется на страницу списка разделов.</w:t>
+      </w:r>
+      <w:commentRangeEnd w:id="38"/>
+      <w:r>
+        <w:rPr>
+          <w:rFonts w:ascii="Times New Roman" w:hAnsi="Times New Roman" w:cs="Times New Roman"/>
+          <w:sz w:val="24"/>
+          <w:szCs w:val="24"/>
+        </w:rPr>
+        <w:commentReference w:id="38"/>
       </w:r>
       <w:r>
         <w:rPr>
@@ -3449,7 +3539,7 @@
 </file>
 
 <file path=word/comments.xml><?xml version="1.0" encoding="utf-8"?>
-<w:comments xmlns:wpc="http://schemas.microsoft.com/office/word/2010/wordprocessingCanvas" xmlns:cx="http://schemas.microsoft.com/office/drawing/2014/chartex" xmlns:cx1="http://schemas.microsoft.com/office/drawing/2015/9/8/chartex" xmlns:mc="http://schemas.openxmlformats.org/markup-compatibility/2006" xmlns:o="urn:schemas-microsoft-com:office:office" xmlns:r="http://schemas.openxmlformats.org/officeDocument/2006/relationships" xmlns:m="http://schemas.openxmlformats.org/officeDocument/2006/math" xmlns:v="urn:schemas-microsoft-com:vml" xmlns:wp14="http://schemas.microsoft.com/office/word/2010/wordprocessingDrawing" xmlns:wp="http://schemas.openxmlformats.org/drawingml/2006/wordprocessingDrawing" xmlns:w10="urn:schemas-microsoft-com:office:word" xmlns:w="http://schemas.openxmlformats.org/wordprocessingml/2006/main" xmlns:w14="http://schemas.microsoft.com/office/word/2010/wordml" xmlns:w15="http://schemas.microsoft.com/office/word/2012/wordml" xmlns:w16se="http://schemas.microsoft.com/office/word/2015/wordml/symex" xmlns:wpg="http://schemas.microsoft.com/office/word/2010/wordprocessingGroup" xmlns:wpi="http://schemas.microsoft.com/office/word/2010/wordprocessingInk" xmlns:wne="http://schemas.microsoft.com/office/word/2006/wordml" xmlns:wps="http://schemas.microsoft.com/office/word/2010/wordprocessingShape" mc:Ignorable="w14 w15 w16se wp14">
+<w:comments xmlns:wpc="http://schemas.microsoft.com/office/word/2010/wordprocessingCanvas" xmlns:mc="http://schemas.openxmlformats.org/markup-compatibility/2006" xmlns:o="urn:schemas-microsoft-com:office:office" xmlns:r="http://schemas.openxmlformats.org/officeDocument/2006/relationships" xmlns:m="http://schemas.openxmlformats.org/officeDocument/2006/math" xmlns:v="urn:schemas-microsoft-com:vml" xmlns:wp14="http://schemas.microsoft.com/office/word/2010/wordprocessingDrawing" xmlns:wp="http://schemas.openxmlformats.org/drawingml/2006/wordprocessingDrawing" xmlns:w10="urn:schemas-microsoft-com:office:word" xmlns:w="http://schemas.openxmlformats.org/wordprocessingml/2006/main" xmlns:w14="http://schemas.microsoft.com/office/word/2010/wordml" xmlns:w15="http://schemas.microsoft.com/office/word/2012/wordml" xmlns:wpg="http://schemas.microsoft.com/office/word/2010/wordprocessingGroup" xmlns:wpi="http://schemas.microsoft.com/office/word/2010/wordprocessingInk" xmlns:wne="http://schemas.microsoft.com/office/word/2006/wordml" xmlns:wps="http://schemas.microsoft.com/office/word/2010/wordprocessingShape" mc:Ignorable="w14 w15 wp14">
   <w:comment w:id="0" w:author="Mikhail Aseev" w:date="2015-12-06T22:22:00Z" w:initials="MA">
     <w:p>
       <w:pPr>
@@ -3494,26 +3584,18 @@
         <w:annotationRef/>
       </w:r>
       <w:r>
-        <w:t xml:space="preserve">Было принято решение описать </w:t>
-      </w:r>
-      <w:r>
-        <w:t>«заглушки</w:t>
-      </w:r>
-      <w:bookmarkStart w:id="22" w:name="_GoBack"/>
-      <w:bookmarkEnd w:id="22"/>
-      <w:r>
-        <w:t>»</w:t>
+        <w:t>Было принято решение описать «заглушки»</w:t>
       </w:r>
     </w:p>
   </w:comment>
-  <w:comment w:id="34" w:author="Mikhail Aseev" w:date="2015-12-05T14:47:00Z" w:initials="MA">
+  <w:comment w:id="33" w:author="Mikhail Aseev" w:date="2015-12-05T14:47:00Z" w:initials="MA">
     <w:p>
       <w:r>
         <w:t>Были изменены статусы вердиктов в соответствии с реализацией</w:t>
       </w:r>
     </w:p>
   </w:comment>
-  <w:comment w:id="39" w:author="Mikhail Aseev" w:date="2015-12-05T14:49:00Z" w:initials="MA">
+  <w:comment w:id="38" w:author="Mikhail Aseev" w:date="2015-12-05T14:49:00Z" w:initials="MA">
     <w:p>
       <w:r>
         <w:t>Была убрана кнопка «Сдаться» здесь и ранее.</w:t>
@@ -3524,7 +3606,7 @@
 </file>
 
 <file path=word/commentsExtended.xml><?xml version="1.0" encoding="utf-8"?>
-<w15:commentsEx xmlns:wpc="http://schemas.microsoft.com/office/word/2010/wordprocessingCanvas" xmlns:cx="http://schemas.microsoft.com/office/drawing/2014/chartex" xmlns:cx1="http://schemas.microsoft.com/office/drawing/2015/9/8/chartex" xmlns:mc="http://schemas.openxmlformats.org/markup-compatibility/2006" xmlns:o="urn:schemas-microsoft-com:office:office" xmlns:r="http://schemas.openxmlformats.org/officeDocument/2006/relationships" xmlns:m="http://schemas.openxmlformats.org/officeDocument/2006/math" xmlns:v="urn:schemas-microsoft-com:vml" xmlns:wp14="http://schemas.microsoft.com/office/word/2010/wordprocessingDrawing" xmlns:wp="http://schemas.openxmlformats.org/drawingml/2006/wordprocessingDrawing" xmlns:w10="urn:schemas-microsoft-com:office:word" xmlns:w="http://schemas.openxmlformats.org/wordprocessingml/2006/main" xmlns:w14="http://schemas.microsoft.com/office/word/2010/wordml" xmlns:w15="http://schemas.microsoft.com/office/word/2012/wordml" xmlns:w16se="http://schemas.microsoft.com/office/word/2015/wordml/symex" xmlns:wpg="http://schemas.microsoft.com/office/word/2010/wordprocessingGroup" xmlns:wpi="http://schemas.microsoft.com/office/word/2010/wordprocessingInk" xmlns:wne="http://schemas.microsoft.com/office/word/2006/wordml" xmlns:wps="http://schemas.microsoft.com/office/word/2010/wordprocessingShape" mc:Ignorable="w14 w15 w16se wp14">
+<w15:commentsEx xmlns:wpc="http://schemas.microsoft.com/office/word/2010/wordprocessingCanvas" xmlns:mc="http://schemas.openxmlformats.org/markup-compatibility/2006" xmlns:o="urn:schemas-microsoft-com:office:office" xmlns:r="http://schemas.openxmlformats.org/officeDocument/2006/relationships" xmlns:m="http://schemas.openxmlformats.org/officeDocument/2006/math" xmlns:v="urn:schemas-microsoft-com:vml" xmlns:wp14="http://schemas.microsoft.com/office/word/2010/wordprocessingDrawing" xmlns:wp="http://schemas.openxmlformats.org/drawingml/2006/wordprocessingDrawing" xmlns:w10="urn:schemas-microsoft-com:office:word" xmlns:w="http://schemas.openxmlformats.org/wordprocessingml/2006/main" xmlns:w14="http://schemas.microsoft.com/office/word/2010/wordml" xmlns:w15="http://schemas.microsoft.com/office/word/2012/wordml" xmlns:wpg="http://schemas.microsoft.com/office/word/2010/wordprocessingGroup" xmlns:wpi="http://schemas.microsoft.com/office/word/2010/wordprocessingInk" xmlns:wne="http://schemas.microsoft.com/office/word/2006/wordml" xmlns:wps="http://schemas.microsoft.com/office/word/2010/wordprocessingShape" mc:Ignorable="w14 w15 wp14">
   <w15:commentEx w15:paraId="7AFCB8D6" w15:done="0"/>
   <w15:commentEx w15:paraId="7E3B6BA1" w15:done="0"/>
   <w15:commentEx w15:paraId="67B318C3" w15:done="0"/>
@@ -3534,7 +3616,7 @@
 </file>
 
 <file path=word/people.xml><?xml version="1.0" encoding="utf-8"?>
-<w15:people xmlns:wpc="http://schemas.microsoft.com/office/word/2010/wordprocessingCanvas" xmlns:cx="http://schemas.microsoft.com/office/drawing/2014/chartex" xmlns:cx1="http://schemas.microsoft.com/office/drawing/2015/9/8/chartex" xmlns:mc="http://schemas.openxmlformats.org/markup-compatibility/2006" xmlns:o="urn:schemas-microsoft-com:office:office" xmlns:r="http://schemas.openxmlformats.org/officeDocument/2006/relationships" xmlns:m="http://schemas.openxmlformats.org/officeDocument/2006/math" xmlns:v="urn:schemas-microsoft-com:vml" xmlns:wp14="http://schemas.microsoft.com/office/word/2010/wordprocessingDrawing" xmlns:wp="http://schemas.openxmlformats.org/drawingml/2006/wordprocessingDrawing" xmlns:w10="urn:schemas-microsoft-com:office:word" xmlns:w="http://schemas.openxmlformats.org/wordprocessingml/2006/main" xmlns:w14="http://schemas.microsoft.com/office/word/2010/wordml" xmlns:w15="http://schemas.microsoft.com/office/word/2012/wordml" xmlns:w16se="http://schemas.microsoft.com/office/word/2015/wordml/symex" xmlns:wpg="http://schemas.microsoft.com/office/word/2010/wordprocessingGroup" xmlns:wpi="http://schemas.microsoft.com/office/word/2010/wordprocessingInk" xmlns:wne="http://schemas.microsoft.com/office/word/2006/wordml" xmlns:wps="http://schemas.microsoft.com/office/word/2010/wordprocessingShape" mc:Ignorable="w14 w15 w16se wp14">
+<w15:people xmlns:wpc="http://schemas.microsoft.com/office/word/2010/wordprocessingCanvas" xmlns:mc="http://schemas.openxmlformats.org/markup-compatibility/2006" xmlns:o="urn:schemas-microsoft-com:office:office" xmlns:r="http://schemas.openxmlformats.org/officeDocument/2006/relationships" xmlns:m="http://schemas.openxmlformats.org/officeDocument/2006/math" xmlns:v="urn:schemas-microsoft-com:vml" xmlns:wp14="http://schemas.microsoft.com/office/word/2010/wordprocessingDrawing" xmlns:wp="http://schemas.openxmlformats.org/drawingml/2006/wordprocessingDrawing" xmlns:w10="urn:schemas-microsoft-com:office:word" xmlns:w="http://schemas.openxmlformats.org/wordprocessingml/2006/main" xmlns:w14="http://schemas.microsoft.com/office/word/2010/wordml" xmlns:w15="http://schemas.microsoft.com/office/word/2012/wordml" xmlns:wpg="http://schemas.microsoft.com/office/word/2010/wordprocessingGroup" xmlns:wpi="http://schemas.microsoft.com/office/word/2010/wordprocessingInk" xmlns:wne="http://schemas.microsoft.com/office/word/2006/wordml" xmlns:wps="http://schemas.microsoft.com/office/word/2010/wordprocessingShape" mc:Ignorable="w14 w15 wp14">
   <w15:person w15:author="Mikhail Aseev">
     <w15:presenceInfo w15:providerId="Windows Live" w15:userId="e63f9b7f66fecb32"/>
   </w15:person>
@@ -3542,7 +3624,7 @@
 </file>
 
 <file path=word/styles.xml><?xml version="1.0" encoding="utf-8"?>
-<w:styles xmlns:mc="http://schemas.openxmlformats.org/markup-compatibility/2006" xmlns:r="http://schemas.openxmlformats.org/officeDocument/2006/relationships" xmlns:w="http://schemas.openxmlformats.org/wordprocessingml/2006/main" xmlns:w14="http://schemas.microsoft.com/office/word/2010/wordml" xmlns:w15="http://schemas.microsoft.com/office/word/2012/wordml" xmlns:w16se="http://schemas.microsoft.com/office/word/2015/wordml/symex" mc:Ignorable="w14 w15 w16se">
+<w:styles xmlns:mc="http://schemas.openxmlformats.org/markup-compatibility/2006" xmlns:r="http://schemas.openxmlformats.org/officeDocument/2006/relationships" xmlns:w="http://schemas.openxmlformats.org/wordprocessingml/2006/main" xmlns:w14="http://schemas.microsoft.com/office/word/2010/wordml" xmlns:w15="http://schemas.microsoft.com/office/word/2012/wordml" mc:Ignorable="w14 w15">
   <w:docDefaults>
     <w:rPrDefault>
       <w:rPr>
@@ -4422,7 +4504,7 @@
 </file>
 
 <file path=customXml/itemProps1.xml><?xml version="1.0" encoding="utf-8"?>
-<ds:datastoreItem xmlns:ds="http://schemas.openxmlformats.org/officeDocument/2006/customXml" ds:itemID="{D5C84233-3B56-42EC-9A9E-3CA3AF405A31}">
+<ds:datastoreItem xmlns:ds="http://schemas.openxmlformats.org/officeDocument/2006/customXml" ds:itemID="{5E52A925-948D-4ABA-BCC4-FB34E8BC2583}">
   <ds:schemaRefs>
     <ds:schemaRef ds:uri="http://schemas.openxmlformats.org/officeDocument/2006/bibliography"/>
   </ds:schemaRefs>

</xml_diff>